<commit_message>
Cambios en interior, ahora puede seleccionar solo los interiores en esta pestaña y son tres productos. Añadidos los puntos y la cantidad en las pestañas de frente 2 y frente 3, eliminados los diferentes equipamientos e implementados en una misma pestaña. Otros cambios. (0.21)
</commit_message>
<xml_diff>
--- a/Lista de tareas presupuestador.docx
+++ b/Lista de tareas presupuestador.docx
@@ -4,15 +4,7 @@
   <w:body>
     <w:p>
       <w:r>
-        <w:t xml:space="preserve">Siguientes pasos del </w:t>
-      </w:r>
-      <w:proofErr w:type="spellStart"/>
-      <w:r>
-        <w:t>presupuestador</w:t>
-      </w:r>
-      <w:proofErr w:type="spellEnd"/>
-      <w:r>
-        <w:t>:</w:t>
+        <w:t>Siguientes pasos del presupuestador:</w:t>
       </w:r>
     </w:p>
     <w:p>
@@ -26,13 +18,33 @@
       </w:r>
     </w:p>
     <w:p>
+      <w:r>
+        <w:t>-Añadir puntos y cantidad a las pestañas</w:t>
+      </w:r>
+    </w:p>
+    <w:p>
+      <w:r>
+        <w:t>-Especiales a medida frentes</w:t>
+      </w:r>
+    </w:p>
+    <w:p>
+      <w:r>
+        <w:t>-Especiales a medida interiores</w:t>
+      </w:r>
+    </w:p>
+    <w:p>
+      <w:r>
+        <w:t>-Baldas e iluminación en una pestaña</w:t>
+      </w:r>
+    </w:p>
+    <w:p>
       <w:pPr>
         <w:rPr>
           <w:u w:val="single"/>
         </w:rPr>
       </w:pPr>
       <w:r>
-        <w:t>-Añadir puntos y cantidad a las pestañas</w:t>
+        <w:t>-Equipamientos (pantaloneros, colgador, barra, forrados)</w:t>
       </w:r>
     </w:p>
     <w:sectPr>

</xml_diff>